<commit_message>
Gestion des manoeuvres d'esquive (différents cas à modifier)
</commit_message>
<xml_diff>
--- a/Documentation/Structure du miniprojet.docx
+++ b/Documentation/Structure du miniprojet.docx
@@ -151,22 +151,13 @@
         </w:numPr>
       </w:pPr>
       <w:r>
-        <w:t>Régulation des moteurs selon les données de l’IMU</w:t>
-      </w:r>
-    </w:p>
-    <w:p>
-      <w:pPr>
-        <w:pStyle w:val="Paragraphedeliste"/>
-        <w:numPr>
-          <w:ilvl w:val="0"/>
-          <w:numId w:val="4"/>
-        </w:numPr>
-      </w:pPr>
-      <w:r>
-        <w:t>Commande des moteurs selon la régulation et les capteurs de proximité</w:t>
-      </w:r>
-      <w:r>
-        <w:t xml:space="preserve"> (« rebonds »)</w:t>
+        <w:t>Commande</w:t>
+      </w:r>
+      <w:r>
+        <w:t xml:space="preserve"> des moteurs selon les données de l’IMU</w:t>
+      </w:r>
+      <w:r>
+        <w:t xml:space="preserve"> &amp; des capteurs de proximité</w:t>
       </w:r>
     </w:p>
     <w:p>

</xml_diff>

<commit_message>
Ajout des LEDs (RGB à corriger)
</commit_message>
<xml_diff>
--- a/Documentation/Structure du miniprojet.docx
+++ b/Documentation/Structure du miniprojet.docx
@@ -21,8 +21,20 @@
           <w:szCs w:val="36"/>
           <w:u w:val="single"/>
         </w:rPr>
-        <w:t>Structure du miniprojet</w:t>
-      </w:r>
+        <w:t xml:space="preserve">Structure du </w:t>
+      </w:r>
+      <w:proofErr w:type="spellStart"/>
+      <w:r>
+        <w:rPr>
+          <w:b/>
+          <w:bCs/>
+          <w:sz w:val="36"/>
+          <w:szCs w:val="36"/>
+          <w:u w:val="single"/>
+        </w:rPr>
+        <w:t>miniprojet</w:t>
+      </w:r>
+      <w:proofErr w:type="spellEnd"/>
     </w:p>
     <w:p>
       <w:pPr>
@@ -44,7 +56,15 @@
         <w:t xml:space="preserve">Le robot se trouve sur une plaque avec des bords extérieurs. Il se comporte comme une bille, c’est-à-dire qu’il se dirige toujours vers le bas. Lorsqu’il détecte un bord, il </w:t>
       </w:r>
       <w:r>
-        <w:t>« rebondit » : arrêt de la régulation, roation sur soi-même, reprise de la régulation à partir de là</w:t>
+        <w:t xml:space="preserve">« rebondit » : arrêt de la régulation, </w:t>
+      </w:r>
+      <w:proofErr w:type="spellStart"/>
+      <w:r>
+        <w:t>roation</w:t>
+      </w:r>
+      <w:proofErr w:type="spellEnd"/>
+      <w:r>
+        <w:t xml:space="preserve"> sur soi-même, reprise de la régulation à partir de là</w:t>
       </w:r>
     </w:p>
     <w:p>
@@ -175,6 +195,150 @@
       </w:pPr>
       <w:r>
         <w:t>Initialisation des threads</w:t>
+      </w:r>
+    </w:p>
+    <w:p/>
+    <w:p>
+      <w:pPr>
+        <w:rPr>
+          <w:b/>
+          <w:bCs/>
+        </w:rPr>
+      </w:pPr>
+      <w:r>
+        <w:rPr>
+          <w:b/>
+          <w:bCs/>
+        </w:rPr>
+        <w:t>A faire (code ) :</w:t>
+      </w:r>
+    </w:p>
+    <w:p>
+      <w:pPr>
+        <w:pStyle w:val="Paragraphedeliste"/>
+        <w:numPr>
+          <w:ilvl w:val="0"/>
+          <w:numId w:val="5"/>
+        </w:numPr>
+        <w:rPr>
+          <w:b/>
+          <w:bCs/>
+        </w:rPr>
+      </w:pPr>
+      <w:r>
+        <w:t xml:space="preserve">Mettre un temps d’attente de calibration (IMU, proxy) (signaler avec </w:t>
+      </w:r>
+      <w:proofErr w:type="spellStart"/>
+      <w:r>
+        <w:t>leds</w:t>
+      </w:r>
+      <w:proofErr w:type="spellEnd"/>
+      <w:r>
+        <w:t> ?)</w:t>
+      </w:r>
+    </w:p>
+    <w:p>
+      <w:pPr>
+        <w:pStyle w:val="Paragraphedeliste"/>
+        <w:numPr>
+          <w:ilvl w:val="0"/>
+          <w:numId w:val="5"/>
+        </w:numPr>
+        <w:rPr>
+          <w:b/>
+          <w:bCs/>
+        </w:rPr>
+      </w:pPr>
+      <w:r>
+        <w:t>La FPU est-elle activée de base ? Sinon comment faire ?</w:t>
+      </w:r>
+    </w:p>
+    <w:p>
+      <w:pPr>
+        <w:pStyle w:val="Paragraphedeliste"/>
+        <w:numPr>
+          <w:ilvl w:val="0"/>
+          <w:numId w:val="5"/>
+        </w:numPr>
+        <w:rPr>
+          <w:b/>
+          <w:bCs/>
+        </w:rPr>
+      </w:pPr>
+      <w:r>
+        <w:t>Check seuils (</w:t>
+      </w:r>
+      <w:proofErr w:type="spellStart"/>
+      <w:r>
+        <w:t>imu</w:t>
+      </w:r>
+      <w:proofErr w:type="spellEnd"/>
+      <w:r>
+        <w:t>, prox,…)</w:t>
+      </w:r>
+    </w:p>
+    <w:p>
+      <w:pPr>
+        <w:pStyle w:val="Paragraphedeliste"/>
+        <w:numPr>
+          <w:ilvl w:val="0"/>
+          <w:numId w:val="5"/>
+        </w:numPr>
+        <w:rPr>
+          <w:b/>
+          <w:bCs/>
+        </w:rPr>
+      </w:pPr>
+      <w:r>
+        <w:t>Mesurer temps d’exécution</w:t>
+      </w:r>
+    </w:p>
+    <w:p>
+      <w:pPr>
+        <w:pStyle w:val="Paragraphedeliste"/>
+        <w:numPr>
+          <w:ilvl w:val="0"/>
+          <w:numId w:val="5"/>
+        </w:numPr>
+        <w:rPr>
+          <w:b/>
+          <w:bCs/>
+        </w:rPr>
+      </w:pPr>
+      <w:r>
+        <w:t>Réfléchir puis Définir priorités des threads</w:t>
+      </w:r>
+    </w:p>
+    <w:p>
+      <w:pPr>
+        <w:pStyle w:val="Paragraphedeliste"/>
+        <w:numPr>
+          <w:ilvl w:val="0"/>
+          <w:numId w:val="5"/>
+        </w:numPr>
+        <w:rPr>
+          <w:b/>
+          <w:bCs/>
+        </w:rPr>
+      </w:pPr>
+      <w:r>
+        <w:t>Régler PID (PI ?)</w:t>
+      </w:r>
+    </w:p>
+    <w:p>
+      <w:pPr>
+        <w:pStyle w:val="Paragraphedeliste"/>
+        <w:numPr>
+          <w:ilvl w:val="0"/>
+          <w:numId w:val="5"/>
+        </w:numPr>
+        <w:rPr>
+          <w:b/>
+          <w:bCs/>
+        </w:rPr>
+      </w:pPr>
+      <w:r>
+        <w:t>Rendre le code beau, selon standards de programmation (noms de variables, commentaires, virer #include inutiles,…)</w:t>
       </w:r>
     </w:p>
     <w:p>
@@ -258,9 +422,11 @@
     <w:r>
       <w:ptab w:relativeTo="margin" w:alignment="center" w:leader="none"/>
     </w:r>
+    <w:proofErr w:type="spellStart"/>
     <w:r>
       <w:t>Miniprojet</w:t>
     </w:r>
+    <w:proofErr w:type="spellEnd"/>
     <w:r>
       <w:ptab w:relativeTo="margin" w:alignment="right" w:leader="none"/>
     </w:r>
@@ -401,7 +567,7 @@
   <w:abstractNum w:abstractNumId="1" w15:restartNumberingAfterBreak="0">
     <w:nsid w:val="1BA42B1C"/>
     <w:multiLevelType w:val="hybridMultilevel"/>
-    <w:tmpl w:val="6A3E2ED8"/>
+    <w:tmpl w:val="7CF647A6"/>
     <w:lvl w:ilvl="0" w:tplc="100C0001">
       <w:start w:val="1"/>
       <w:numFmt w:val="bullet"/>

</xml_diff>

<commit_message>
Code en anglais, ajout commentaires, corresctions diverses
</commit_message>
<xml_diff>
--- a/Documentation/Structure du miniprojet.docx
+++ b/Documentation/Structure du miniprojet.docx
@@ -210,7 +210,23 @@
           <w:b/>
           <w:bCs/>
         </w:rPr>
-        <w:t>A faire (code ) :</w:t>
+        <w:t>A faire (</w:t>
+      </w:r>
+      <w:proofErr w:type="gramStart"/>
+      <w:r>
+        <w:rPr>
+          <w:b/>
+          <w:bCs/>
+        </w:rPr>
+        <w:t>code )</w:t>
+      </w:r>
+      <w:proofErr w:type="gramEnd"/>
+      <w:r>
+        <w:rPr>
+          <w:b/>
+          <w:bCs/>
+        </w:rPr>
+        <w:t> :</w:t>
       </w:r>
     </w:p>
     <w:p>
@@ -250,6 +266,10 @@
         </w:rPr>
       </w:pPr>
       <w:r>
+        <w:rPr>
+          <w:b/>
+          <w:bCs/>
+        </w:rPr>
         <w:t>La FPU est-elle activée de base ? Sinon comment faire ?</w:t>
       </w:r>
     </w:p>
@@ -266,15 +286,43 @@
         </w:rPr>
       </w:pPr>
       <w:r>
+        <w:rPr>
+          <w:b/>
+          <w:bCs/>
+        </w:rPr>
         <w:t>Check seuils (</w:t>
       </w:r>
       <w:proofErr w:type="spellStart"/>
       <w:r>
+        <w:rPr>
+          <w:b/>
+          <w:bCs/>
+        </w:rPr>
         <w:t>imu</w:t>
       </w:r>
       <w:proofErr w:type="spellEnd"/>
       <w:r>
-        <w:t>, prox,…)</w:t>
+        <w:rPr>
+          <w:b/>
+          <w:bCs/>
+        </w:rPr>
+        <w:t xml:space="preserve">, </w:t>
+      </w:r>
+      <w:proofErr w:type="gramStart"/>
+      <w:r>
+        <w:rPr>
+          <w:b/>
+          <w:bCs/>
+        </w:rPr>
+        <w:t>prox,…</w:t>
+      </w:r>
+      <w:proofErr w:type="gramEnd"/>
+      <w:r>
+        <w:rPr>
+          <w:b/>
+          <w:bCs/>
+        </w:rPr>
+        <w:t>)</w:t>
       </w:r>
     </w:p>
     <w:p>
@@ -300,13 +348,62 @@
           <w:ilvl w:val="0"/>
           <w:numId w:val="5"/>
         </w:numPr>
-        <w:rPr>
-          <w:b/>
-          <w:bCs/>
-        </w:rPr>
       </w:pPr>
       <w:r>
         <w:t>Réfléchir puis Définir priorités des threads</w:t>
+      </w:r>
+    </w:p>
+    <w:p>
+      <w:pPr>
+        <w:pStyle w:val="Paragraphedeliste"/>
+        <w:numPr>
+          <w:ilvl w:val="1"/>
+          <w:numId w:val="5"/>
+        </w:numPr>
+        <w:rPr>
+          <w:b/>
+          <w:bCs/>
+        </w:rPr>
+      </w:pPr>
+      <w:proofErr w:type="spellStart"/>
+      <w:r>
+        <w:t>Regulation</w:t>
+      </w:r>
+      <w:proofErr w:type="spellEnd"/>
+      <w:r>
+        <w:t> : ++</w:t>
+      </w:r>
+    </w:p>
+    <w:p>
+      <w:pPr>
+        <w:pStyle w:val="Paragraphedeliste"/>
+        <w:numPr>
+          <w:ilvl w:val="1"/>
+          <w:numId w:val="5"/>
+        </w:numPr>
+        <w:rPr>
+          <w:b/>
+          <w:bCs/>
+        </w:rPr>
+      </w:pPr>
+      <w:r>
+        <w:t>Proximité +</w:t>
+      </w:r>
+    </w:p>
+    <w:p>
+      <w:pPr>
+        <w:pStyle w:val="Paragraphedeliste"/>
+        <w:numPr>
+          <w:ilvl w:val="1"/>
+          <w:numId w:val="5"/>
+        </w:numPr>
+        <w:rPr>
+          <w:b/>
+          <w:bCs/>
+        </w:rPr>
+      </w:pPr>
+      <w:r>
+        <w:t>Angle +</w:t>
       </w:r>
     </w:p>
     <w:p>
@@ -316,10 +413,6 @@
           <w:ilvl w:val="0"/>
           <w:numId w:val="5"/>
         </w:numPr>
-        <w:rPr>
-          <w:b/>
-          <w:bCs/>
-        </w:rPr>
       </w:pPr>
       <w:r>
         <w:t>Régler PID (PI ?)</w:t>
@@ -338,7 +431,130 @@
         </w:rPr>
       </w:pPr>
       <w:r>
-        <w:t>Rendre le code beau, selon standards de programmation (noms de variables, commentaires, virer #include inutiles,…)</w:t>
+        <w:rPr>
+          <w:b/>
+          <w:bCs/>
+        </w:rPr>
+        <w:t xml:space="preserve">Rendre le code beau, selon standards de programmation (noms de variables, commentaires, virer #include </w:t>
+      </w:r>
+      <w:proofErr w:type="gramStart"/>
+      <w:r>
+        <w:rPr>
+          <w:b/>
+          <w:bCs/>
+        </w:rPr>
+        <w:t>inutiles,…</w:t>
+      </w:r>
+      <w:proofErr w:type="gramEnd"/>
+      <w:r>
+        <w:rPr>
+          <w:b/>
+          <w:bCs/>
+        </w:rPr>
+        <w:t>)</w:t>
+      </w:r>
+    </w:p>
+    <w:p>
+      <w:pPr>
+        <w:rPr>
+          <w:b/>
+          <w:bCs/>
+        </w:rPr>
+      </w:pPr>
+    </w:p>
+    <w:p>
+      <w:pPr>
+        <w:rPr>
+          <w:b/>
+          <w:bCs/>
+        </w:rPr>
+      </w:pPr>
+      <w:r>
+        <w:rPr>
+          <w:b/>
+          <w:bCs/>
+        </w:rPr>
+        <w:t>Temps d’exécution des threads :</w:t>
+      </w:r>
+    </w:p>
+    <w:p>
+      <w:pPr>
+        <w:pStyle w:val="Paragraphedeliste"/>
+        <w:numPr>
+          <w:ilvl w:val="0"/>
+          <w:numId w:val="6"/>
+        </w:numPr>
+        <w:rPr>
+          <w:b/>
+          <w:bCs/>
+        </w:rPr>
+      </w:pPr>
+      <w:r>
+        <w:t>Régulation :</w:t>
+      </w:r>
+    </w:p>
+    <w:p>
+      <w:pPr>
+        <w:pStyle w:val="Paragraphedeliste"/>
+        <w:numPr>
+          <w:ilvl w:val="1"/>
+          <w:numId w:val="6"/>
+        </w:numPr>
+        <w:rPr>
+          <w:b/>
+          <w:bCs/>
+        </w:rPr>
+      </w:pPr>
+      <w:r>
+        <w:t>Fonctionnement normal :</w:t>
+      </w:r>
+    </w:p>
+    <w:p>
+      <w:pPr>
+        <w:pStyle w:val="Paragraphedeliste"/>
+        <w:numPr>
+          <w:ilvl w:val="1"/>
+          <w:numId w:val="6"/>
+        </w:numPr>
+        <w:rPr>
+          <w:b/>
+          <w:bCs/>
+        </w:rPr>
+      </w:pPr>
+      <w:r>
+        <w:t>Manœuvre d’esquive :</w:t>
+      </w:r>
+    </w:p>
+    <w:p>
+      <w:pPr>
+        <w:pStyle w:val="Paragraphedeliste"/>
+        <w:numPr>
+          <w:ilvl w:val="0"/>
+          <w:numId w:val="6"/>
+        </w:numPr>
+        <w:rPr>
+          <w:b/>
+          <w:bCs/>
+        </w:rPr>
+      </w:pPr>
+      <w:r>
+        <w:t>Angle :</w:t>
+      </w:r>
+    </w:p>
+    <w:p>
+      <w:pPr>
+        <w:pStyle w:val="Paragraphedeliste"/>
+        <w:numPr>
+          <w:ilvl w:val="0"/>
+          <w:numId w:val="6"/>
+        </w:numPr>
+        <w:rPr>
+          <w:b/>
+          <w:bCs/>
+        </w:rPr>
+      </w:pPr>
+      <w:r>
+        <w:t>Proximité :</w:t>
       </w:r>
     </w:p>
     <w:p>
@@ -580,7 +796,7 @@
         <w:rFonts w:ascii="Symbol" w:hAnsi="Symbol" w:hint="default"/>
       </w:rPr>
     </w:lvl>
-    <w:lvl w:ilvl="1" w:tplc="FFFFFFFF" w:tentative="1">
+    <w:lvl w:ilvl="1" w:tplc="FFFFFFFF">
       <w:start w:val="1"/>
       <w:numFmt w:val="bullet"/>
       <w:lvlText w:val="o"/>
@@ -678,6 +894,119 @@
     </w:lvl>
   </w:abstractNum>
   <w:abstractNum w:abstractNumId="2" w15:restartNumberingAfterBreak="0">
+    <w:nsid w:val="655A714C"/>
+    <w:multiLevelType w:val="hybridMultilevel"/>
+    <w:tmpl w:val="A3A20C1A"/>
+    <w:lvl w:ilvl="0" w:tplc="100C0001">
+      <w:start w:val="1"/>
+      <w:numFmt w:val="bullet"/>
+      <w:lvlText w:val=""/>
+      <w:lvlJc w:val="left"/>
+      <w:pPr>
+        <w:ind w:left="720" w:hanging="360"/>
+      </w:pPr>
+      <w:rPr>
+        <w:rFonts w:ascii="Symbol" w:hAnsi="Symbol" w:hint="default"/>
+      </w:rPr>
+    </w:lvl>
+    <w:lvl w:ilvl="1" w:tplc="100C0003">
+      <w:start w:val="1"/>
+      <w:numFmt w:val="bullet"/>
+      <w:lvlText w:val="o"/>
+      <w:lvlJc w:val="left"/>
+      <w:pPr>
+        <w:ind w:left="1440" w:hanging="360"/>
+      </w:pPr>
+      <w:rPr>
+        <w:rFonts w:ascii="Courier New" w:hAnsi="Courier New" w:cs="Courier New" w:hint="default"/>
+      </w:rPr>
+    </w:lvl>
+    <w:lvl w:ilvl="2" w:tplc="100C0005" w:tentative="1">
+      <w:start w:val="1"/>
+      <w:numFmt w:val="bullet"/>
+      <w:lvlText w:val=""/>
+      <w:lvlJc w:val="left"/>
+      <w:pPr>
+        <w:ind w:left="2160" w:hanging="360"/>
+      </w:pPr>
+      <w:rPr>
+        <w:rFonts w:ascii="Wingdings" w:hAnsi="Wingdings" w:hint="default"/>
+      </w:rPr>
+    </w:lvl>
+    <w:lvl w:ilvl="3" w:tplc="100C0001" w:tentative="1">
+      <w:start w:val="1"/>
+      <w:numFmt w:val="bullet"/>
+      <w:lvlText w:val=""/>
+      <w:lvlJc w:val="left"/>
+      <w:pPr>
+        <w:ind w:left="2880" w:hanging="360"/>
+      </w:pPr>
+      <w:rPr>
+        <w:rFonts w:ascii="Symbol" w:hAnsi="Symbol" w:hint="default"/>
+      </w:rPr>
+    </w:lvl>
+    <w:lvl w:ilvl="4" w:tplc="100C0003" w:tentative="1">
+      <w:start w:val="1"/>
+      <w:numFmt w:val="bullet"/>
+      <w:lvlText w:val="o"/>
+      <w:lvlJc w:val="left"/>
+      <w:pPr>
+        <w:ind w:left="3600" w:hanging="360"/>
+      </w:pPr>
+      <w:rPr>
+        <w:rFonts w:ascii="Courier New" w:hAnsi="Courier New" w:cs="Courier New" w:hint="default"/>
+      </w:rPr>
+    </w:lvl>
+    <w:lvl w:ilvl="5" w:tplc="100C0005" w:tentative="1">
+      <w:start w:val="1"/>
+      <w:numFmt w:val="bullet"/>
+      <w:lvlText w:val=""/>
+      <w:lvlJc w:val="left"/>
+      <w:pPr>
+        <w:ind w:left="4320" w:hanging="360"/>
+      </w:pPr>
+      <w:rPr>
+        <w:rFonts w:ascii="Wingdings" w:hAnsi="Wingdings" w:hint="default"/>
+      </w:rPr>
+    </w:lvl>
+    <w:lvl w:ilvl="6" w:tplc="100C0001" w:tentative="1">
+      <w:start w:val="1"/>
+      <w:numFmt w:val="bullet"/>
+      <w:lvlText w:val=""/>
+      <w:lvlJc w:val="left"/>
+      <w:pPr>
+        <w:ind w:left="5040" w:hanging="360"/>
+      </w:pPr>
+      <w:rPr>
+        <w:rFonts w:ascii="Symbol" w:hAnsi="Symbol" w:hint="default"/>
+      </w:rPr>
+    </w:lvl>
+    <w:lvl w:ilvl="7" w:tplc="100C0003" w:tentative="1">
+      <w:start w:val="1"/>
+      <w:numFmt w:val="bullet"/>
+      <w:lvlText w:val="o"/>
+      <w:lvlJc w:val="left"/>
+      <w:pPr>
+        <w:ind w:left="5760" w:hanging="360"/>
+      </w:pPr>
+      <w:rPr>
+        <w:rFonts w:ascii="Courier New" w:hAnsi="Courier New" w:cs="Courier New" w:hint="default"/>
+      </w:rPr>
+    </w:lvl>
+    <w:lvl w:ilvl="8" w:tplc="100C0005" w:tentative="1">
+      <w:start w:val="1"/>
+      <w:numFmt w:val="bullet"/>
+      <w:lvlText w:val=""/>
+      <w:lvlJc w:val="left"/>
+      <w:pPr>
+        <w:ind w:left="6480" w:hanging="360"/>
+      </w:pPr>
+      <w:rPr>
+        <w:rFonts w:ascii="Wingdings" w:hAnsi="Wingdings" w:hint="default"/>
+      </w:rPr>
+    </w:lvl>
+  </w:abstractNum>
+  <w:abstractNum w:abstractNumId="3" w15:restartNumberingAfterBreak="0">
     <w:nsid w:val="6A825AA7"/>
     <w:multiLevelType w:val="hybridMultilevel"/>
     <w:tmpl w:val="0BD8A160"/>
@@ -789,7 +1118,7 @@
       </w:rPr>
     </w:lvl>
   </w:abstractNum>
-  <w:abstractNum w:abstractNumId="3" w15:restartNumberingAfterBreak="0">
+  <w:abstractNum w:abstractNumId="4" w15:restartNumberingAfterBreak="0">
     <w:nsid w:val="6AAA4225"/>
     <w:multiLevelType w:val="hybridMultilevel"/>
     <w:tmpl w:val="EA241FA0"/>
@@ -902,7 +1231,7 @@
       </w:rPr>
     </w:lvl>
   </w:abstractNum>
-  <w:abstractNum w:abstractNumId="4" w15:restartNumberingAfterBreak="0">
+  <w:abstractNum w:abstractNumId="5" w15:restartNumberingAfterBreak="0">
     <w:nsid w:val="7B82084D"/>
     <w:multiLevelType w:val="hybridMultilevel"/>
     <w:tmpl w:val="13E814AA"/>
@@ -1019,16 +1348,19 @@
     <w:abstractNumId w:val="0"/>
   </w:num>
   <w:num w:numId="2">
+    <w:abstractNumId w:val="4"/>
+  </w:num>
+  <w:num w:numId="3">
     <w:abstractNumId w:val="3"/>
   </w:num>
-  <w:num w:numId="3">
-    <w:abstractNumId w:val="2"/>
-  </w:num>
   <w:num w:numId="4">
-    <w:abstractNumId w:val="4"/>
+    <w:abstractNumId w:val="5"/>
   </w:num>
   <w:num w:numId="5">
     <w:abstractNumId w:val="1"/>
+  </w:num>
+  <w:num w:numId="6">
+    <w:abstractNumId w:val="2"/>
   </w:num>
 </w:numbering>
 </file>

</xml_diff>